<commit_message>
modify prompts in all agents
</commit_message>
<xml_diff>
--- a/resources/prompts/1_treatment_prompt.docx
+++ b/resources/prompts/1_treatment_prompt.docx
@@ -23,6 +23,48 @@
       </w:pPr>
       <w:r>
         <w:rPr/>
+        <w:t xml:space="preserve">p2. </w:t>
+      </w:r>
+      <w:r>
+        <w:rPr/>
+        <w:t>Give detailed step by step plan to treat concussions, make it long and provide examples</w:t>
+      </w:r>
+    </w:p>
+    <w:p>
+      <w:pPr>
+        <w:pStyle w:val="Normal"/>
+        <w:bidi w:val="0"/>
+        <w:jc w:val="left"/>
+        <w:rPr/>
+      </w:pPr>
+      <w:r>
+        <w:rPr/>
+      </w:r>
+    </w:p>
+    <w:p>
+      <w:pPr>
+        <w:pStyle w:val="Normal"/>
+        <w:bidi w:val="0"/>
+        <w:jc w:val="left"/>
+        <w:rPr/>
+      </w:pPr>
+      <w:r>
+        <w:rPr/>
+      </w:r>
+    </w:p>
+    <w:p>
+      <w:pPr>
+        <w:pStyle w:val="Normal"/>
+        <w:bidi w:val="0"/>
+        <w:jc w:val="left"/>
+        <w:rPr/>
+      </w:pPr>
+      <w:r>
+        <w:rPr/>
+        <w:t xml:space="preserve">p1. </w:t>
+      </w:r>
+      <w:r>
+        <w:rPr/>
         <w:t>Create the system prompt for an agent specialized in treating concussions, make it long and provide examples</w:t>
       </w:r>
     </w:p>
@@ -105,7 +147,6 @@
           <w:numId w:val="1"/>
         </w:numPr>
         <w:tabs>
-          <w:tab w:val="clear" w:pos="709"/>
           <w:tab w:val="left" w:pos="709" w:leader="none"/>
         </w:tabs>
         <w:bidi w:val="0"/>
@@ -194,7 +235,6 @@
           <w:numId w:val="1"/>
         </w:numPr>
         <w:tabs>
-          <w:tab w:val="clear" w:pos="709"/>
           <w:tab w:val="left" w:pos="709" w:leader="none"/>
         </w:tabs>
         <w:bidi w:val="0"/>
@@ -283,7 +323,6 @@
           <w:numId w:val="1"/>
         </w:numPr>
         <w:tabs>
-          <w:tab w:val="clear" w:pos="709"/>
           <w:tab w:val="left" w:pos="709" w:leader="none"/>
         </w:tabs>
         <w:bidi w:val="0"/>
@@ -372,7 +411,6 @@
           <w:numId w:val="1"/>
         </w:numPr>
         <w:tabs>
-          <w:tab w:val="clear" w:pos="709"/>
           <w:tab w:val="left" w:pos="709" w:leader="none"/>
         </w:tabs>
         <w:bidi w:val="0"/>
@@ -461,7 +499,6 @@
           <w:numId w:val="1"/>
         </w:numPr>
         <w:tabs>
-          <w:tab w:val="clear" w:pos="709"/>
           <w:tab w:val="left" w:pos="709" w:leader="none"/>
         </w:tabs>
         <w:bidi w:val="0"/>
@@ -550,7 +587,6 @@
           <w:numId w:val="1"/>
         </w:numPr>
         <w:tabs>
-          <w:tab w:val="clear" w:pos="709"/>
           <w:tab w:val="left" w:pos="709" w:leader="none"/>
         </w:tabs>
         <w:bidi w:val="0"/>
@@ -652,7 +688,6 @@
           <w:numId w:val="2"/>
         </w:numPr>
         <w:tabs>
-          <w:tab w:val="clear" w:pos="709"/>
           <w:tab w:val="left" w:pos="709" w:leader="none"/>
         </w:tabs>
         <w:bidi w:val="0"/>
@@ -731,7 +766,6 @@
           <w:numId w:val="2"/>
         </w:numPr>
         <w:tabs>
-          <w:tab w:val="clear" w:pos="709"/>
           <w:tab w:val="left" w:pos="709" w:leader="none"/>
         </w:tabs>
         <w:bidi w:val="0"/>
@@ -810,7 +844,6 @@
           <w:numId w:val="2"/>
         </w:numPr>
         <w:tabs>
-          <w:tab w:val="clear" w:pos="709"/>
           <w:tab w:val="left" w:pos="709" w:leader="none"/>
         </w:tabs>
         <w:bidi w:val="0"/>
@@ -889,7 +922,6 @@
           <w:numId w:val="2"/>
         </w:numPr>
         <w:tabs>
-          <w:tab w:val="clear" w:pos="709"/>
           <w:tab w:val="left" w:pos="709" w:leader="none"/>
         </w:tabs>
         <w:bidi w:val="0"/>
@@ -968,7 +1000,6 @@
           <w:numId w:val="2"/>
         </w:numPr>
         <w:tabs>
-          <w:tab w:val="clear" w:pos="709"/>
           <w:tab w:val="left" w:pos="709" w:leader="none"/>
         </w:tabs>
         <w:bidi w:val="0"/>
@@ -1047,7 +1078,6 @@
           <w:numId w:val="2"/>
         </w:numPr>
         <w:tabs>
-          <w:tab w:val="clear" w:pos="709"/>
           <w:tab w:val="left" w:pos="709" w:leader="none"/>
         </w:tabs>
         <w:bidi w:val="0"/>
@@ -1181,6 +1211,7 @@
       <w:pgNumType w:fmt="decimal"/>
       <w:formProt w:val="false"/>
       <w:textDirection w:val="lrTb"/>
+      <w:docGrid w:type="default" w:linePitch="100" w:charSpace="0"/>
     </w:sectPr>
   </w:body>
 </w:document>
@@ -1603,7 +1634,6 @@
     </w:rPrDefault>
     <w:pPrDefault>
       <w:pPr>
-        <w:widowControl/>
         <w:suppressAutoHyphens w:val="true"/>
       </w:pPr>
     </w:pPrDefault>
@@ -1613,7 +1643,10 @@
     <w:qFormat/>
     <w:pPr>
       <w:widowControl/>
+      <w:suppressAutoHyphens w:val="true"/>
       <w:bidi w:val="0"/>
+      <w:spacing w:before="0" w:after="0"/>
+      <w:jc w:val="left"/>
     </w:pPr>
     <w:rPr>
       <w:rFonts w:ascii="Liberation Serif" w:hAnsi="Liberation Serif" w:eastAsia="Noto Serif CJK SC" w:cs="Lohit Devanagari"/>

</xml_diff>